<commit_message>
added lesson: work with libraries docxtpl python-pptx XlsxWriter docx2pdf python-docx
</commit_message>
<xml_diff>
--- a/vgu/res.docx
+++ b/vgu/res.docx
@@ -26,7 +26,7 @@
         <w:t xml:space="preserve">лабораторные работы по 4 модулю, которое состоится в </w:t>
       </w:r>
       <w:r>
-        <w:t xml:space="preserve">корпусе ВятГУ 2023-03-10 07:11:01.292986</w:t>
+        <w:t xml:space="preserve">корпусе ВятГУ 2023-03-10 12:37:50.713067</w:t>
       </w:r>
     </w:p>
     <w:p>
@@ -34,7 +34,7 @@
         <w:t xml:space="preserve">Не опаздывай, начало в </w:t>
       </w:r>
       <w:r>
-        <w:t xml:space="preserve">07:11</w:t>
+        <w:t xml:space="preserve">12:37</w:t>
       </w:r>
     </w:p>
     <w:p>

</xml_diff>